<commit_message>
Reverted magenta text to yellow
After popular demand (and increased thematic significance) I have reverted the color of the commands from magenta back to their original full moon yellow
</commit_message>
<xml_diff>
--- a/artist statement.docx
+++ b/artist statement.docx
@@ -848,25 +848,7 @@
           <w:sz w:val="24"/>
           <w:szCs w:val="24"/>
         </w:rPr>
-        <w:t xml:space="preserve"> Or, you may remain </w:t>
-      </w:r>
-      <w:proofErr w:type="gramStart"/>
-      <w:r>
-        <w:rPr>
-          <w:rFonts w:ascii="Times New Roman" w:hAnsi="Times New Roman" w:cs="Times New Roman"/>
-          <w:sz w:val="24"/>
-          <w:szCs w:val="24"/>
-        </w:rPr>
-        <w:t>totally</w:t>
-      </w:r>
-      <w:proofErr w:type="gramEnd"/>
-      <w:r>
-        <w:rPr>
-          <w:rFonts w:ascii="Times New Roman" w:hAnsi="Times New Roman" w:cs="Times New Roman"/>
-          <w:sz w:val="24"/>
-          <w:szCs w:val="24"/>
-        </w:rPr>
-        <w:t xml:space="preserve"> oblivious, occupied solely by the work you pride yourself for and blissfully unaware of the events unfolding around you.</w:t>
+        <w:t xml:space="preserve"> Or, you may remain totally oblivious, occupied solely by the work you pride yourself for and blissfully unaware of the events unfolding around you.</w:t>
       </w:r>
       <w:r>
         <w:rPr>
@@ -1650,7 +1632,39 @@
           <w:sz w:val="24"/>
           <w:szCs w:val="24"/>
         </w:rPr>
-        <w:t xml:space="preserve"> The predominant use of the white monospaced font compliments this style, with only the occasional bold and magenta colored text to point to the player’s active choices (active being those that the player may enter into the console as a command as compared to letting Alex choose for them)</w:t>
+        <w:t xml:space="preserve"> The predominant use of the white monospaced font compliments this style, with only the occasional bold and </w:t>
+      </w:r>
+      <w:r>
+        <w:rPr>
+          <w:rFonts w:ascii="Times New Roman" w:hAnsi="Times New Roman" w:cs="Times New Roman"/>
+          <w:sz w:val="24"/>
+          <w:szCs w:val="24"/>
+        </w:rPr>
+        <w:t>yellow</w:t>
+      </w:r>
+      <w:r>
+        <w:rPr>
+          <w:rFonts w:ascii="Times New Roman" w:hAnsi="Times New Roman" w:cs="Times New Roman"/>
+          <w:sz w:val="24"/>
+          <w:szCs w:val="24"/>
+        </w:rPr>
+        <w:t xml:space="preserve"> colored text </w:t>
+      </w:r>
+      <w:r>
+        <w:rPr>
+          <w:rFonts w:ascii="Times New Roman" w:hAnsi="Times New Roman" w:cs="Times New Roman"/>
+          <w:sz w:val="24"/>
+          <w:szCs w:val="24"/>
+        </w:rPr>
+        <w:t xml:space="preserve">(which is symbolic for a full moon) </w:t>
+      </w:r>
+      <w:r>
+        <w:rPr>
+          <w:rFonts w:ascii="Times New Roman" w:hAnsi="Times New Roman" w:cs="Times New Roman"/>
+          <w:sz w:val="24"/>
+          <w:szCs w:val="24"/>
+        </w:rPr>
+        <w:t>to point to the player’s active choices (active being those that the player may enter into the console as a command as compared to letting Alex choose for them)</w:t>
       </w:r>
       <w:r>
         <w:rPr>
@@ -1674,7 +1688,196 @@
           <w:sz w:val="24"/>
           <w:szCs w:val="24"/>
         </w:rPr>
-        <w:t xml:space="preserve"> The use of t</w:t>
+        <w:t xml:space="preserve"> The use of the “t-72:00:00” timers at the beginning of each day</w:t>
+      </w:r>
+      <w:r>
+        <w:rPr>
+          <w:rFonts w:ascii="Times New Roman" w:hAnsi="Times New Roman" w:cs="Times New Roman"/>
+          <w:sz w:val="24"/>
+          <w:szCs w:val="24"/>
+        </w:rPr>
+        <w:t>, which mimic</w:t>
+      </w:r>
+      <w:r>
+        <w:rPr>
+          <w:rFonts w:ascii="Times New Roman" w:hAnsi="Times New Roman" w:cs="Times New Roman"/>
+          <w:sz w:val="24"/>
+          <w:szCs w:val="24"/>
+        </w:rPr>
+        <w:t xml:space="preserve"> the countdown style of space-flight launches, appear technical and allude to some meaning or importance that isn’t made immediately clear but fits in with the computer-terminal aesthetic of the piece overall. </w:t>
+      </w:r>
+      <w:r>
+        <w:rPr>
+          <w:rFonts w:ascii="Times New Roman" w:hAnsi="Times New Roman" w:cs="Times New Roman"/>
+          <w:sz w:val="24"/>
+          <w:szCs w:val="24"/>
+        </w:rPr>
+        <w:t>Their repeated appearance and progressive countdown as the days</w:t>
+      </w:r>
+      <w:r>
+        <w:rPr>
+          <w:rFonts w:ascii="Times New Roman" w:hAnsi="Times New Roman" w:cs="Times New Roman"/>
+          <w:sz w:val="24"/>
+          <w:szCs w:val="24"/>
+        </w:rPr>
+        <w:t xml:space="preserve"> pass aim to instill an increasing</w:t>
+      </w:r>
+      <w:r>
+        <w:rPr>
+          <w:rFonts w:ascii="Times New Roman" w:hAnsi="Times New Roman" w:cs="Times New Roman"/>
+          <w:sz w:val="24"/>
+          <w:szCs w:val="24"/>
+        </w:rPr>
+        <w:t xml:space="preserve"> sense of urgency and </w:t>
+      </w:r>
+      <w:r>
+        <w:rPr>
+          <w:rFonts w:ascii="Times New Roman" w:hAnsi="Times New Roman" w:cs="Times New Roman"/>
+          <w:sz w:val="24"/>
+          <w:szCs w:val="24"/>
+        </w:rPr>
+        <w:t xml:space="preserve">foreboding until the clock hits 0 at the end, </w:t>
+      </w:r>
+      <w:r>
+        <w:rPr>
+          <w:rFonts w:ascii="Times New Roman" w:hAnsi="Times New Roman" w:cs="Times New Roman"/>
+          <w:sz w:val="24"/>
+          <w:szCs w:val="24"/>
+        </w:rPr>
+        <w:t xml:space="preserve">which </w:t>
+      </w:r>
+      <w:r>
+        <w:rPr>
+          <w:rFonts w:ascii="Times New Roman" w:hAnsi="Times New Roman" w:cs="Times New Roman"/>
+          <w:sz w:val="24"/>
+          <w:szCs w:val="24"/>
+        </w:rPr>
+        <w:t xml:space="preserve">later </w:t>
+      </w:r>
+      <w:r>
+        <w:rPr>
+          <w:rFonts w:ascii="Times New Roman" w:hAnsi="Times New Roman" w:cs="Times New Roman"/>
+          <w:sz w:val="24"/>
+          <w:szCs w:val="24"/>
+        </w:rPr>
+        <w:t>begins</w:t>
+      </w:r>
+      <w:r>
+        <w:rPr>
+          <w:rFonts w:ascii="Times New Roman" w:hAnsi="Times New Roman" w:cs="Times New Roman"/>
+          <w:sz w:val="24"/>
+          <w:szCs w:val="24"/>
+        </w:rPr>
+        <w:t xml:space="preserve"> to count upward as time continues its forward path indefinitely. </w:t>
+      </w:r>
+      <w:r>
+        <w:rPr>
+          <w:rFonts w:ascii="Times New Roman" w:hAnsi="Times New Roman" w:cs="Times New Roman"/>
+          <w:sz w:val="24"/>
+          <w:szCs w:val="24"/>
+        </w:rPr>
+        <w:t xml:space="preserve">The selection of the moon being the doomsday event in combination with the countdown at the beginning of each day also mirrors the approaching doomsday event in </w:t>
+      </w:r>
+      <w:r>
+        <w:rPr>
+          <w:rFonts w:ascii="Times New Roman" w:hAnsi="Times New Roman" w:cs="Times New Roman"/>
+          <w:i/>
+          <w:sz w:val="24"/>
+          <w:szCs w:val="24"/>
+        </w:rPr>
+        <w:t xml:space="preserve">The Legend of Zelda: </w:t>
+      </w:r>
+      <w:proofErr w:type="spellStart"/>
+      <w:r>
+        <w:rPr>
+          <w:rFonts w:ascii="Times New Roman" w:hAnsi="Times New Roman" w:cs="Times New Roman"/>
+          <w:i/>
+          <w:sz w:val="24"/>
+          <w:szCs w:val="24"/>
+        </w:rPr>
+        <w:t>Majora’s</w:t>
+      </w:r>
+      <w:proofErr w:type="spellEnd"/>
+      <w:r>
+        <w:rPr>
+          <w:rFonts w:ascii="Times New Roman" w:hAnsi="Times New Roman" w:cs="Times New Roman"/>
+          <w:i/>
+          <w:sz w:val="24"/>
+          <w:szCs w:val="24"/>
+        </w:rPr>
+        <w:t xml:space="preserve"> Mask</w:t>
+      </w:r>
+      <w:r>
+        <w:rPr>
+          <w:rFonts w:ascii="Times New Roman" w:hAnsi="Times New Roman" w:cs="Times New Roman"/>
+          <w:sz w:val="24"/>
+          <w:szCs w:val="24"/>
+        </w:rPr>
+        <w:t xml:space="preserve">; those who see this resemblance may be quicker to piece together the situation. </w:t>
+      </w:r>
+      <w:r>
+        <w:rPr>
+          <w:rFonts w:ascii="Times New Roman" w:hAnsi="Times New Roman" w:cs="Times New Roman"/>
+          <w:sz w:val="24"/>
+          <w:szCs w:val="24"/>
+        </w:rPr>
+        <w:t xml:space="preserve">There is also a series of asterisks that appear at the top of the window that shrink in length as time passes—a visual queue for the player’s limited time. </w:t>
+      </w:r>
+      <w:r>
+        <w:rPr>
+          <w:rFonts w:ascii="Times New Roman" w:hAnsi="Times New Roman" w:cs="Times New Roman"/>
+          <w:sz w:val="24"/>
+          <w:szCs w:val="24"/>
+        </w:rPr>
+        <w:t xml:space="preserve">Additionally, the terminal-aesthetic allows me to pace the appearance of each </w:t>
+      </w:r>
+      <w:r>
+        <w:rPr>
+          <w:rFonts w:ascii="Times New Roman" w:hAnsi="Times New Roman" w:cs="Times New Roman"/>
+          <w:sz w:val="24"/>
+          <w:szCs w:val="24"/>
+        </w:rPr>
+        <w:t xml:space="preserve">line, word, and character, which lends me </w:t>
+      </w:r>
+      <w:r>
+        <w:rPr>
+          <w:rFonts w:ascii="Times New Roman" w:hAnsi="Times New Roman" w:cs="Times New Roman"/>
+          <w:sz w:val="24"/>
+          <w:szCs w:val="24"/>
+        </w:rPr>
+        <w:t>the ability to create effects of tension, eeriness, sadness, boredom, etc</w:t>
+      </w:r>
+      <w:r>
+        <w:rPr>
+          <w:rFonts w:ascii="Times New Roman" w:hAnsi="Times New Roman" w:cs="Times New Roman"/>
+          <w:sz w:val="24"/>
+          <w:szCs w:val="24"/>
+        </w:rPr>
+        <w:t>.</w:t>
+      </w:r>
+      <w:r>
+        <w:rPr>
+          <w:rFonts w:ascii="Times New Roman" w:hAnsi="Times New Roman" w:cs="Times New Roman"/>
+          <w:sz w:val="24"/>
+          <w:szCs w:val="24"/>
+        </w:rPr>
+        <w:t xml:space="preserve"> through non-verbal means</w:t>
+      </w:r>
+      <w:r>
+        <w:rPr>
+          <w:rFonts w:ascii="Times New Roman" w:hAnsi="Times New Roman" w:cs="Times New Roman"/>
+          <w:sz w:val="24"/>
+          <w:szCs w:val="24"/>
+        </w:rPr>
+        <w:t>. The pitch black background lends the piece over</w:t>
+      </w:r>
+      <w:r>
+        <w:rPr>
+          <w:rFonts w:ascii="Times New Roman" w:hAnsi="Times New Roman" w:cs="Times New Roman"/>
+          <w:sz w:val="24"/>
+          <w:szCs w:val="24"/>
+        </w:rPr>
+        <w:t>all a dark and foreboding mood as the monospaced white font pierce</w:t>
       </w:r>
       <w:bookmarkStart w:id="0" w:name="_GoBack"/>
       <w:bookmarkEnd w:id="0"/>
@@ -1684,196 +1887,7 @@
           <w:sz w:val="24"/>
           <w:szCs w:val="24"/>
         </w:rPr>
-        <w:t>he “t-72:00:00” timers at the beginning of each day</w:t>
-      </w:r>
-      <w:r>
-        <w:rPr>
-          <w:rFonts w:ascii="Times New Roman" w:hAnsi="Times New Roman" w:cs="Times New Roman"/>
-          <w:sz w:val="24"/>
-          <w:szCs w:val="24"/>
-        </w:rPr>
-        <w:t>, which mimic</w:t>
-      </w:r>
-      <w:r>
-        <w:rPr>
-          <w:rFonts w:ascii="Times New Roman" w:hAnsi="Times New Roman" w:cs="Times New Roman"/>
-          <w:sz w:val="24"/>
-          <w:szCs w:val="24"/>
-        </w:rPr>
-        <w:t xml:space="preserve"> the countdown style of space-flight launches, appear technical and allude to some meaning or importance that isn’t made immediately clear but fits in with the computer-terminal aesthetic of the piece overall. </w:t>
-      </w:r>
-      <w:r>
-        <w:rPr>
-          <w:rFonts w:ascii="Times New Roman" w:hAnsi="Times New Roman" w:cs="Times New Roman"/>
-          <w:sz w:val="24"/>
-          <w:szCs w:val="24"/>
-        </w:rPr>
-        <w:t>Their repeated appearance and progressive countdown as the days</w:t>
-      </w:r>
-      <w:r>
-        <w:rPr>
-          <w:rFonts w:ascii="Times New Roman" w:hAnsi="Times New Roman" w:cs="Times New Roman"/>
-          <w:sz w:val="24"/>
-          <w:szCs w:val="24"/>
-        </w:rPr>
-        <w:t xml:space="preserve"> pass aim to instill an increasing</w:t>
-      </w:r>
-      <w:r>
-        <w:rPr>
-          <w:rFonts w:ascii="Times New Roman" w:hAnsi="Times New Roman" w:cs="Times New Roman"/>
-          <w:sz w:val="24"/>
-          <w:szCs w:val="24"/>
-        </w:rPr>
-        <w:t xml:space="preserve"> sense of urgency and </w:t>
-      </w:r>
-      <w:r>
-        <w:rPr>
-          <w:rFonts w:ascii="Times New Roman" w:hAnsi="Times New Roman" w:cs="Times New Roman"/>
-          <w:sz w:val="24"/>
-          <w:szCs w:val="24"/>
-        </w:rPr>
-        <w:t xml:space="preserve">foreboding until the clock hits 0 at the end, </w:t>
-      </w:r>
-      <w:r>
-        <w:rPr>
-          <w:rFonts w:ascii="Times New Roman" w:hAnsi="Times New Roman" w:cs="Times New Roman"/>
-          <w:sz w:val="24"/>
-          <w:szCs w:val="24"/>
-        </w:rPr>
-        <w:t xml:space="preserve">which </w:t>
-      </w:r>
-      <w:r>
-        <w:rPr>
-          <w:rFonts w:ascii="Times New Roman" w:hAnsi="Times New Roman" w:cs="Times New Roman"/>
-          <w:sz w:val="24"/>
-          <w:szCs w:val="24"/>
-        </w:rPr>
-        <w:t xml:space="preserve">later </w:t>
-      </w:r>
-      <w:r>
-        <w:rPr>
-          <w:rFonts w:ascii="Times New Roman" w:hAnsi="Times New Roman" w:cs="Times New Roman"/>
-          <w:sz w:val="24"/>
-          <w:szCs w:val="24"/>
-        </w:rPr>
-        <w:t>begins</w:t>
-      </w:r>
-      <w:r>
-        <w:rPr>
-          <w:rFonts w:ascii="Times New Roman" w:hAnsi="Times New Roman" w:cs="Times New Roman"/>
-          <w:sz w:val="24"/>
-          <w:szCs w:val="24"/>
-        </w:rPr>
-        <w:t xml:space="preserve"> to count upward as time continues its forward path indefinitely. </w:t>
-      </w:r>
-      <w:r>
-        <w:rPr>
-          <w:rFonts w:ascii="Times New Roman" w:hAnsi="Times New Roman" w:cs="Times New Roman"/>
-          <w:sz w:val="24"/>
-          <w:szCs w:val="24"/>
-        </w:rPr>
-        <w:t xml:space="preserve">The selection of the moon being the doomsday event in combination with the countdown at the beginning of each day also mirrors the approaching doomsday event in </w:t>
-      </w:r>
-      <w:r>
-        <w:rPr>
-          <w:rFonts w:ascii="Times New Roman" w:hAnsi="Times New Roman" w:cs="Times New Roman"/>
-          <w:i/>
-          <w:sz w:val="24"/>
-          <w:szCs w:val="24"/>
-        </w:rPr>
-        <w:t xml:space="preserve">The Legend of Zelda: </w:t>
-      </w:r>
-      <w:proofErr w:type="spellStart"/>
-      <w:r>
-        <w:rPr>
-          <w:rFonts w:ascii="Times New Roman" w:hAnsi="Times New Roman" w:cs="Times New Roman"/>
-          <w:i/>
-          <w:sz w:val="24"/>
-          <w:szCs w:val="24"/>
-        </w:rPr>
-        <w:t>Majora’s</w:t>
-      </w:r>
-      <w:proofErr w:type="spellEnd"/>
-      <w:r>
-        <w:rPr>
-          <w:rFonts w:ascii="Times New Roman" w:hAnsi="Times New Roman" w:cs="Times New Roman"/>
-          <w:i/>
-          <w:sz w:val="24"/>
-          <w:szCs w:val="24"/>
-        </w:rPr>
-        <w:t xml:space="preserve"> Mask</w:t>
-      </w:r>
-      <w:r>
-        <w:rPr>
-          <w:rFonts w:ascii="Times New Roman" w:hAnsi="Times New Roman" w:cs="Times New Roman"/>
-          <w:sz w:val="24"/>
-          <w:szCs w:val="24"/>
-        </w:rPr>
-        <w:t xml:space="preserve">; those who see this resemblance may be quicker to piece together the situation. </w:t>
-      </w:r>
-      <w:r>
-        <w:rPr>
-          <w:rFonts w:ascii="Times New Roman" w:hAnsi="Times New Roman" w:cs="Times New Roman"/>
-          <w:sz w:val="24"/>
-          <w:szCs w:val="24"/>
-        </w:rPr>
-        <w:t xml:space="preserve">There is also a series of asterisks that appear at the top of the window that shrink in length as time passes—a visual queue for the player’s limited time. </w:t>
-      </w:r>
-      <w:r>
-        <w:rPr>
-          <w:rFonts w:ascii="Times New Roman" w:hAnsi="Times New Roman" w:cs="Times New Roman"/>
-          <w:sz w:val="24"/>
-          <w:szCs w:val="24"/>
-        </w:rPr>
-        <w:t xml:space="preserve">Additionally, the terminal-aesthetic allows me to pace the appearance of each </w:t>
-      </w:r>
-      <w:r>
-        <w:rPr>
-          <w:rFonts w:ascii="Times New Roman" w:hAnsi="Times New Roman" w:cs="Times New Roman"/>
-          <w:sz w:val="24"/>
-          <w:szCs w:val="24"/>
-        </w:rPr>
-        <w:t xml:space="preserve">line, word, and character, which lends me </w:t>
-      </w:r>
-      <w:r>
-        <w:rPr>
-          <w:rFonts w:ascii="Times New Roman" w:hAnsi="Times New Roman" w:cs="Times New Roman"/>
-          <w:sz w:val="24"/>
-          <w:szCs w:val="24"/>
-        </w:rPr>
-        <w:t>the ability to create effects of tension, eeriness, sadness, boredom, etc</w:t>
-      </w:r>
-      <w:r>
-        <w:rPr>
-          <w:rFonts w:ascii="Times New Roman" w:hAnsi="Times New Roman" w:cs="Times New Roman"/>
-          <w:sz w:val="24"/>
-          <w:szCs w:val="24"/>
-        </w:rPr>
-        <w:t>.</w:t>
-      </w:r>
-      <w:r>
-        <w:rPr>
-          <w:rFonts w:ascii="Times New Roman" w:hAnsi="Times New Roman" w:cs="Times New Roman"/>
-          <w:sz w:val="24"/>
-          <w:szCs w:val="24"/>
-        </w:rPr>
-        <w:t xml:space="preserve"> through non-verbal means</w:t>
-      </w:r>
-      <w:r>
-        <w:rPr>
-          <w:rFonts w:ascii="Times New Roman" w:hAnsi="Times New Roman" w:cs="Times New Roman"/>
-          <w:sz w:val="24"/>
-          <w:szCs w:val="24"/>
-        </w:rPr>
-        <w:t>. The pitch black background lends the piece over</w:t>
-      </w:r>
-      <w:r>
-        <w:rPr>
-          <w:rFonts w:ascii="Times New Roman" w:hAnsi="Times New Roman" w:cs="Times New Roman"/>
-          <w:sz w:val="24"/>
-          <w:szCs w:val="24"/>
-        </w:rPr>
-        <w:t>all a dark and foreboding mood as the monospaced white font pierces through to relay information in the cold, digitized way that a computer would.</w:t>
+        <w:t>s through to relay information in the cold, digitized way that a computer would.</w:t>
       </w:r>
       <w:r>
         <w:rPr>
@@ -2094,15 +2108,7 @@
           <w:sz w:val="24"/>
           <w:szCs w:val="24"/>
         </w:rPr>
-        <w:t xml:space="preserve"> old DOS/Command Prompt look. Internally, the code is divided into two main sections, which can be divided further. The first main section is the underlying mechanism that makes it all possible. This section can be divided into three main components: the Dialog system, which handles the creation, display,</w:t>
-      </w:r>
-      <w:r>
-        <w:rPr>
-          <w:rFonts w:ascii="Times New Roman" w:hAnsi="Times New Roman" w:cs="Times New Roman"/>
-          <w:sz w:val="24"/>
-          <w:szCs w:val="24"/>
-        </w:rPr>
-        <w:t xml:space="preserve"> and deletion of the text that </w:t>
+        <w:t xml:space="preserve"> old DOS/Command Prompt look. Internally, the code is divided into two main sections, which can be divided further. The first main section is the underlying mechanism that makes it all possible. This section can be divided into three main </w:t>
       </w:r>
       <w:r>
         <w:rPr>
@@ -2111,7 +2117,15 @@
           <w:szCs w:val="24"/>
         </w:rPr>
         <w:lastRenderedPageBreak/>
-        <w:t xml:space="preserve">gets rendered to the screen; the Command system, which handles the player’s input and processes it to run various other functions </w:t>
+        <w:t>components: the Dialog system, which handles the creation, display,</w:t>
+      </w:r>
+      <w:r>
+        <w:rPr>
+          <w:rFonts w:ascii="Times New Roman" w:hAnsi="Times New Roman" w:cs="Times New Roman"/>
+          <w:sz w:val="24"/>
+          <w:szCs w:val="24"/>
+        </w:rPr>
+        <w:t xml:space="preserve"> and deletion of the text that gets rendered to the screen; the Command system, which handles the player’s input and processes it to run various other functions </w:t>
       </w:r>
       <w:r>
         <w:rPr>

</xml_diff>

<commit_message>
Updated artist statement (modified font color explanation)
</commit_message>
<xml_diff>
--- a/artist statement.docx
+++ b/artist statement.docx
@@ -1656,228 +1656,7 @@
           <w:sz w:val="24"/>
           <w:szCs w:val="24"/>
         </w:rPr>
-        <w:t xml:space="preserve">(which is symbolic for a full moon) </w:t>
-      </w:r>
-      <w:r>
-        <w:rPr>
-          <w:rFonts w:ascii="Times New Roman" w:hAnsi="Times New Roman" w:cs="Times New Roman"/>
-          <w:sz w:val="24"/>
-          <w:szCs w:val="24"/>
-        </w:rPr>
-        <w:t>to point to the player’s active choices (active being those that the player may enter into the console as a command as compared to letting Alex choose for them)</w:t>
-      </w:r>
-      <w:r>
-        <w:rPr>
-          <w:rFonts w:ascii="Times New Roman" w:hAnsi="Times New Roman" w:cs="Times New Roman"/>
-          <w:sz w:val="24"/>
-          <w:szCs w:val="24"/>
-        </w:rPr>
-        <w:t xml:space="preserve"> and the gray text for echoing the player’s input in classic terminal style.</w:t>
-      </w:r>
-      <w:r>
-        <w:rPr>
-          <w:rFonts w:ascii="Times New Roman" w:hAnsi="Times New Roman" w:cs="Times New Roman"/>
-          <w:sz w:val="24"/>
-          <w:szCs w:val="24"/>
-        </w:rPr>
-        <w:t xml:space="preserve"> Additionally, I utilize lowercase text for nearly all of Alex’s internal thoughts (and the general I/O – all internal to the player and by extension, Alex) in contrast to the normally capitalized external information (sound, external dialogue, names, etc.).</w:t>
-      </w:r>
-      <w:r>
-        <w:rPr>
-          <w:rFonts w:ascii="Times New Roman" w:hAnsi="Times New Roman" w:cs="Times New Roman"/>
-          <w:sz w:val="24"/>
-          <w:szCs w:val="24"/>
-        </w:rPr>
-        <w:t xml:space="preserve"> The use of the “t-72:00:00” timers at the beginning of each day</w:t>
-      </w:r>
-      <w:r>
-        <w:rPr>
-          <w:rFonts w:ascii="Times New Roman" w:hAnsi="Times New Roman" w:cs="Times New Roman"/>
-          <w:sz w:val="24"/>
-          <w:szCs w:val="24"/>
-        </w:rPr>
-        <w:t>, which mimic</w:t>
-      </w:r>
-      <w:r>
-        <w:rPr>
-          <w:rFonts w:ascii="Times New Roman" w:hAnsi="Times New Roman" w:cs="Times New Roman"/>
-          <w:sz w:val="24"/>
-          <w:szCs w:val="24"/>
-        </w:rPr>
-        <w:t xml:space="preserve"> the countdown style of space-flight launches, appear technical and allude to some meaning or importance that isn’t made immediately clear but fits in with the computer-terminal aesthetic of the piece overall. </w:t>
-      </w:r>
-      <w:r>
-        <w:rPr>
-          <w:rFonts w:ascii="Times New Roman" w:hAnsi="Times New Roman" w:cs="Times New Roman"/>
-          <w:sz w:val="24"/>
-          <w:szCs w:val="24"/>
-        </w:rPr>
-        <w:t>Their repeated appearance and progressive countdown as the days</w:t>
-      </w:r>
-      <w:r>
-        <w:rPr>
-          <w:rFonts w:ascii="Times New Roman" w:hAnsi="Times New Roman" w:cs="Times New Roman"/>
-          <w:sz w:val="24"/>
-          <w:szCs w:val="24"/>
-        </w:rPr>
-        <w:t xml:space="preserve"> pass aim to instill an increasing</w:t>
-      </w:r>
-      <w:r>
-        <w:rPr>
-          <w:rFonts w:ascii="Times New Roman" w:hAnsi="Times New Roman" w:cs="Times New Roman"/>
-          <w:sz w:val="24"/>
-          <w:szCs w:val="24"/>
-        </w:rPr>
-        <w:t xml:space="preserve"> sense of urgency and </w:t>
-      </w:r>
-      <w:r>
-        <w:rPr>
-          <w:rFonts w:ascii="Times New Roman" w:hAnsi="Times New Roman" w:cs="Times New Roman"/>
-          <w:sz w:val="24"/>
-          <w:szCs w:val="24"/>
-        </w:rPr>
-        <w:t xml:space="preserve">foreboding until the clock hits 0 at the end, </w:t>
-      </w:r>
-      <w:r>
-        <w:rPr>
-          <w:rFonts w:ascii="Times New Roman" w:hAnsi="Times New Roman" w:cs="Times New Roman"/>
-          <w:sz w:val="24"/>
-          <w:szCs w:val="24"/>
-        </w:rPr>
-        <w:t xml:space="preserve">which </w:t>
-      </w:r>
-      <w:r>
-        <w:rPr>
-          <w:rFonts w:ascii="Times New Roman" w:hAnsi="Times New Roman" w:cs="Times New Roman"/>
-          <w:sz w:val="24"/>
-          <w:szCs w:val="24"/>
-        </w:rPr>
-        <w:t xml:space="preserve">later </w:t>
-      </w:r>
-      <w:r>
-        <w:rPr>
-          <w:rFonts w:ascii="Times New Roman" w:hAnsi="Times New Roman" w:cs="Times New Roman"/>
-          <w:sz w:val="24"/>
-          <w:szCs w:val="24"/>
-        </w:rPr>
-        <w:t>begins</w:t>
-      </w:r>
-      <w:r>
-        <w:rPr>
-          <w:rFonts w:ascii="Times New Roman" w:hAnsi="Times New Roman" w:cs="Times New Roman"/>
-          <w:sz w:val="24"/>
-          <w:szCs w:val="24"/>
-        </w:rPr>
-        <w:t xml:space="preserve"> to count upward as time continues its forward path indefinitely. </w:t>
-      </w:r>
-      <w:r>
-        <w:rPr>
-          <w:rFonts w:ascii="Times New Roman" w:hAnsi="Times New Roman" w:cs="Times New Roman"/>
-          <w:sz w:val="24"/>
-          <w:szCs w:val="24"/>
-        </w:rPr>
-        <w:t xml:space="preserve">The selection of the moon being the doomsday event in combination with the countdown at the beginning of each day also mirrors the approaching doomsday event in </w:t>
-      </w:r>
-      <w:r>
-        <w:rPr>
-          <w:rFonts w:ascii="Times New Roman" w:hAnsi="Times New Roman" w:cs="Times New Roman"/>
-          <w:i/>
-          <w:sz w:val="24"/>
-          <w:szCs w:val="24"/>
-        </w:rPr>
-        <w:t xml:space="preserve">The Legend of Zelda: </w:t>
-      </w:r>
-      <w:proofErr w:type="spellStart"/>
-      <w:r>
-        <w:rPr>
-          <w:rFonts w:ascii="Times New Roman" w:hAnsi="Times New Roman" w:cs="Times New Roman"/>
-          <w:i/>
-          <w:sz w:val="24"/>
-          <w:szCs w:val="24"/>
-        </w:rPr>
-        <w:t>Majora’s</w:t>
-      </w:r>
-      <w:proofErr w:type="spellEnd"/>
-      <w:r>
-        <w:rPr>
-          <w:rFonts w:ascii="Times New Roman" w:hAnsi="Times New Roman" w:cs="Times New Roman"/>
-          <w:i/>
-          <w:sz w:val="24"/>
-          <w:szCs w:val="24"/>
-        </w:rPr>
-        <w:t xml:space="preserve"> Mask</w:t>
-      </w:r>
-      <w:r>
-        <w:rPr>
-          <w:rFonts w:ascii="Times New Roman" w:hAnsi="Times New Roman" w:cs="Times New Roman"/>
-          <w:sz w:val="24"/>
-          <w:szCs w:val="24"/>
-        </w:rPr>
-        <w:t xml:space="preserve">; those who see this resemblance may be quicker to piece together the situation. </w:t>
-      </w:r>
-      <w:r>
-        <w:rPr>
-          <w:rFonts w:ascii="Times New Roman" w:hAnsi="Times New Roman" w:cs="Times New Roman"/>
-          <w:sz w:val="24"/>
-          <w:szCs w:val="24"/>
-        </w:rPr>
-        <w:t xml:space="preserve">There is also a series of asterisks that appear at the top of the window that shrink in length as time passes—a visual queue for the player’s limited time. </w:t>
-      </w:r>
-      <w:r>
-        <w:rPr>
-          <w:rFonts w:ascii="Times New Roman" w:hAnsi="Times New Roman" w:cs="Times New Roman"/>
-          <w:sz w:val="24"/>
-          <w:szCs w:val="24"/>
-        </w:rPr>
-        <w:t xml:space="preserve">Additionally, the terminal-aesthetic allows me to pace the appearance of each </w:t>
-      </w:r>
-      <w:r>
-        <w:rPr>
-          <w:rFonts w:ascii="Times New Roman" w:hAnsi="Times New Roman" w:cs="Times New Roman"/>
-          <w:sz w:val="24"/>
-          <w:szCs w:val="24"/>
-        </w:rPr>
-        <w:t xml:space="preserve">line, word, and character, which lends me </w:t>
-      </w:r>
-      <w:r>
-        <w:rPr>
-          <w:rFonts w:ascii="Times New Roman" w:hAnsi="Times New Roman" w:cs="Times New Roman"/>
-          <w:sz w:val="24"/>
-          <w:szCs w:val="24"/>
-        </w:rPr>
-        <w:t>the ability to create effects of tension, eeriness, sadness, boredom, etc</w:t>
-      </w:r>
-      <w:r>
-        <w:rPr>
-          <w:rFonts w:ascii="Times New Roman" w:hAnsi="Times New Roman" w:cs="Times New Roman"/>
-          <w:sz w:val="24"/>
-          <w:szCs w:val="24"/>
-        </w:rPr>
-        <w:t>.</w:t>
-      </w:r>
-      <w:r>
-        <w:rPr>
-          <w:rFonts w:ascii="Times New Roman" w:hAnsi="Times New Roman" w:cs="Times New Roman"/>
-          <w:sz w:val="24"/>
-          <w:szCs w:val="24"/>
-        </w:rPr>
-        <w:t xml:space="preserve"> through non-verbal means</w:t>
-      </w:r>
-      <w:r>
-        <w:rPr>
-          <w:rFonts w:ascii="Times New Roman" w:hAnsi="Times New Roman" w:cs="Times New Roman"/>
-          <w:sz w:val="24"/>
-          <w:szCs w:val="24"/>
-        </w:rPr>
-        <w:t>. The pitch black background lends the piece over</w:t>
-      </w:r>
-      <w:r>
-        <w:rPr>
-          <w:rFonts w:ascii="Times New Roman" w:hAnsi="Times New Roman" w:cs="Times New Roman"/>
-          <w:sz w:val="24"/>
-          <w:szCs w:val="24"/>
-        </w:rPr>
-        <w:t>all a dark and foreboding mood as the monospaced white font pierce</w:t>
+        <w:t xml:space="preserve">(which is symbolic </w:t>
       </w:r>
       <w:bookmarkStart w:id="0" w:name="_GoBack"/>
       <w:bookmarkEnd w:id="0"/>
@@ -1887,7 +1666,244 @@
           <w:sz w:val="24"/>
           <w:szCs w:val="24"/>
         </w:rPr>
-        <w:t>s through to relay information in the cold, digitized way that a computer would.</w:t>
+        <w:t>for a full moon</w:t>
+      </w:r>
+      <w:r>
+        <w:rPr>
+          <w:rFonts w:ascii="Times New Roman" w:hAnsi="Times New Roman" w:cs="Times New Roman"/>
+          <w:sz w:val="24"/>
+          <w:szCs w:val="24"/>
+        </w:rPr>
+        <w:t xml:space="preserve"> and also matches with PowerShell’s command color</w:t>
+      </w:r>
+      <w:r>
+        <w:rPr>
+          <w:rFonts w:ascii="Times New Roman" w:hAnsi="Times New Roman" w:cs="Times New Roman"/>
+          <w:sz w:val="24"/>
+          <w:szCs w:val="24"/>
+        </w:rPr>
+        <w:t xml:space="preserve">) </w:t>
+      </w:r>
+      <w:r>
+        <w:rPr>
+          <w:rFonts w:ascii="Times New Roman" w:hAnsi="Times New Roman" w:cs="Times New Roman"/>
+          <w:sz w:val="24"/>
+          <w:szCs w:val="24"/>
+        </w:rPr>
+        <w:t>to point to the player’s active choices (active being those that the player may enter into the console as a command as compared to letting Alex choose for them)</w:t>
+      </w:r>
+      <w:r>
+        <w:rPr>
+          <w:rFonts w:ascii="Times New Roman" w:hAnsi="Times New Roman" w:cs="Times New Roman"/>
+          <w:sz w:val="24"/>
+          <w:szCs w:val="24"/>
+        </w:rPr>
+        <w:t xml:space="preserve"> and the gray text for echoing the player’s input in classic terminal style.</w:t>
+      </w:r>
+      <w:r>
+        <w:rPr>
+          <w:rFonts w:ascii="Times New Roman" w:hAnsi="Times New Roman" w:cs="Times New Roman"/>
+          <w:sz w:val="24"/>
+          <w:szCs w:val="24"/>
+        </w:rPr>
+        <w:t xml:space="preserve"> Additionally, I utilize lowercase text for nearly all of Alex’s internal thoughts (and the general I/O – all internal to the player and by extension, Alex) in contrast to the normally capitalized external information (sound, external dialogue, names, etc.).</w:t>
+      </w:r>
+      <w:r>
+        <w:rPr>
+          <w:rFonts w:ascii="Times New Roman" w:hAnsi="Times New Roman" w:cs="Times New Roman"/>
+          <w:sz w:val="24"/>
+          <w:szCs w:val="24"/>
+        </w:rPr>
+        <w:t xml:space="preserve"> The use of the “t-72:00:00” timers at the beginning of each day</w:t>
+      </w:r>
+      <w:r>
+        <w:rPr>
+          <w:rFonts w:ascii="Times New Roman" w:hAnsi="Times New Roman" w:cs="Times New Roman"/>
+          <w:sz w:val="24"/>
+          <w:szCs w:val="24"/>
+        </w:rPr>
+        <w:t>, which mimic</w:t>
+      </w:r>
+      <w:r>
+        <w:rPr>
+          <w:rFonts w:ascii="Times New Roman" w:hAnsi="Times New Roman" w:cs="Times New Roman"/>
+          <w:sz w:val="24"/>
+          <w:szCs w:val="24"/>
+        </w:rPr>
+        <w:t xml:space="preserve"> the countdown style of space-flight launches, appear technical and allude to some meaning or importance that isn’t made immediately clear but fits in with the computer-terminal aesthetic of the piece overall. </w:t>
+      </w:r>
+      <w:r>
+        <w:rPr>
+          <w:rFonts w:ascii="Times New Roman" w:hAnsi="Times New Roman" w:cs="Times New Roman"/>
+          <w:sz w:val="24"/>
+          <w:szCs w:val="24"/>
+        </w:rPr>
+        <w:t>Their repeated appearance and progressive countdown as the days</w:t>
+      </w:r>
+      <w:r>
+        <w:rPr>
+          <w:rFonts w:ascii="Times New Roman" w:hAnsi="Times New Roman" w:cs="Times New Roman"/>
+          <w:sz w:val="24"/>
+          <w:szCs w:val="24"/>
+        </w:rPr>
+        <w:t xml:space="preserve"> pass aim to instill an increasing</w:t>
+      </w:r>
+      <w:r>
+        <w:rPr>
+          <w:rFonts w:ascii="Times New Roman" w:hAnsi="Times New Roman" w:cs="Times New Roman"/>
+          <w:sz w:val="24"/>
+          <w:szCs w:val="24"/>
+        </w:rPr>
+        <w:t xml:space="preserve"> sense of urgency and </w:t>
+      </w:r>
+      <w:r>
+        <w:rPr>
+          <w:rFonts w:ascii="Times New Roman" w:hAnsi="Times New Roman" w:cs="Times New Roman"/>
+          <w:sz w:val="24"/>
+          <w:szCs w:val="24"/>
+        </w:rPr>
+        <w:t xml:space="preserve">foreboding until the clock hits 0 at the end, </w:t>
+      </w:r>
+      <w:r>
+        <w:rPr>
+          <w:rFonts w:ascii="Times New Roman" w:hAnsi="Times New Roman" w:cs="Times New Roman"/>
+          <w:sz w:val="24"/>
+          <w:szCs w:val="24"/>
+        </w:rPr>
+        <w:t xml:space="preserve">which </w:t>
+      </w:r>
+      <w:r>
+        <w:rPr>
+          <w:rFonts w:ascii="Times New Roman" w:hAnsi="Times New Roman" w:cs="Times New Roman"/>
+          <w:sz w:val="24"/>
+          <w:szCs w:val="24"/>
+        </w:rPr>
+        <w:t xml:space="preserve">later </w:t>
+      </w:r>
+      <w:r>
+        <w:rPr>
+          <w:rFonts w:ascii="Times New Roman" w:hAnsi="Times New Roman" w:cs="Times New Roman"/>
+          <w:sz w:val="24"/>
+          <w:szCs w:val="24"/>
+        </w:rPr>
+        <w:t>begins</w:t>
+      </w:r>
+      <w:r>
+        <w:rPr>
+          <w:rFonts w:ascii="Times New Roman" w:hAnsi="Times New Roman" w:cs="Times New Roman"/>
+          <w:sz w:val="24"/>
+          <w:szCs w:val="24"/>
+        </w:rPr>
+        <w:t xml:space="preserve"> to count upward as time continues its forward path indefinitely. </w:t>
+      </w:r>
+      <w:r>
+        <w:rPr>
+          <w:rFonts w:ascii="Times New Roman" w:hAnsi="Times New Roman" w:cs="Times New Roman"/>
+          <w:sz w:val="24"/>
+          <w:szCs w:val="24"/>
+        </w:rPr>
+        <w:t xml:space="preserve">The selection of the moon being the doomsday event in combination with the countdown at the beginning of each day also mirrors the approaching doomsday event in </w:t>
+      </w:r>
+      <w:r>
+        <w:rPr>
+          <w:rFonts w:ascii="Times New Roman" w:hAnsi="Times New Roman" w:cs="Times New Roman"/>
+          <w:i/>
+          <w:sz w:val="24"/>
+          <w:szCs w:val="24"/>
+        </w:rPr>
+        <w:t xml:space="preserve">The Legend of Zelda: </w:t>
+      </w:r>
+      <w:proofErr w:type="spellStart"/>
+      <w:r>
+        <w:rPr>
+          <w:rFonts w:ascii="Times New Roman" w:hAnsi="Times New Roman" w:cs="Times New Roman"/>
+          <w:i/>
+          <w:sz w:val="24"/>
+          <w:szCs w:val="24"/>
+        </w:rPr>
+        <w:t>Majora’s</w:t>
+      </w:r>
+      <w:proofErr w:type="spellEnd"/>
+      <w:r>
+        <w:rPr>
+          <w:rFonts w:ascii="Times New Roman" w:hAnsi="Times New Roman" w:cs="Times New Roman"/>
+          <w:i/>
+          <w:sz w:val="24"/>
+          <w:szCs w:val="24"/>
+        </w:rPr>
+        <w:t xml:space="preserve"> Mask</w:t>
+      </w:r>
+      <w:r>
+        <w:rPr>
+          <w:rFonts w:ascii="Times New Roman" w:hAnsi="Times New Roman" w:cs="Times New Roman"/>
+          <w:sz w:val="24"/>
+          <w:szCs w:val="24"/>
+        </w:rPr>
+        <w:t xml:space="preserve">; those who see this resemblance may be quicker to piece together the situation. </w:t>
+      </w:r>
+      <w:r>
+        <w:rPr>
+          <w:rFonts w:ascii="Times New Roman" w:hAnsi="Times New Roman" w:cs="Times New Roman"/>
+          <w:sz w:val="24"/>
+          <w:szCs w:val="24"/>
+        </w:rPr>
+        <w:t xml:space="preserve">There is also a series of asterisks that appear at the top of the window that shrink in length as time passes—a visual queue for the player’s limited time. </w:t>
+      </w:r>
+      <w:r>
+        <w:rPr>
+          <w:rFonts w:ascii="Times New Roman" w:hAnsi="Times New Roman" w:cs="Times New Roman"/>
+          <w:sz w:val="24"/>
+          <w:szCs w:val="24"/>
+        </w:rPr>
+        <w:t xml:space="preserve">Additionally, the terminal-aesthetic allows me to pace the appearance of each </w:t>
+      </w:r>
+      <w:r>
+        <w:rPr>
+          <w:rFonts w:ascii="Times New Roman" w:hAnsi="Times New Roman" w:cs="Times New Roman"/>
+          <w:sz w:val="24"/>
+          <w:szCs w:val="24"/>
+        </w:rPr>
+        <w:t xml:space="preserve">line, word, and character, which lends me </w:t>
+      </w:r>
+      <w:r>
+        <w:rPr>
+          <w:rFonts w:ascii="Times New Roman" w:hAnsi="Times New Roman" w:cs="Times New Roman"/>
+          <w:sz w:val="24"/>
+          <w:szCs w:val="24"/>
+        </w:rPr>
+        <w:t>the ability to create effects of tension, eeriness, sadness, boredom, etc</w:t>
+      </w:r>
+      <w:r>
+        <w:rPr>
+          <w:rFonts w:ascii="Times New Roman" w:hAnsi="Times New Roman" w:cs="Times New Roman"/>
+          <w:sz w:val="24"/>
+          <w:szCs w:val="24"/>
+        </w:rPr>
+        <w:t>.</w:t>
+      </w:r>
+      <w:r>
+        <w:rPr>
+          <w:rFonts w:ascii="Times New Roman" w:hAnsi="Times New Roman" w:cs="Times New Roman"/>
+          <w:sz w:val="24"/>
+          <w:szCs w:val="24"/>
+        </w:rPr>
+        <w:t xml:space="preserve"> through non-verbal means</w:t>
+      </w:r>
+      <w:r>
+        <w:rPr>
+          <w:rFonts w:ascii="Times New Roman" w:hAnsi="Times New Roman" w:cs="Times New Roman"/>
+          <w:sz w:val="24"/>
+          <w:szCs w:val="24"/>
+        </w:rPr>
+        <w:t>. The pitch black background lends the piece over</w:t>
+      </w:r>
+      <w:r>
+        <w:rPr>
+          <w:rFonts w:ascii="Times New Roman" w:hAnsi="Times New Roman" w:cs="Times New Roman"/>
+          <w:sz w:val="24"/>
+          <w:szCs w:val="24"/>
+        </w:rPr>
+        <w:t>all a dark and foreboding mood as the monospaced white font pierces through to relay information in the cold, digitized way that a computer would.</w:t>
       </w:r>
       <w:r>
         <w:rPr>

</xml_diff>